<commit_message>
#comment added in report file
</commit_message>
<xml_diff>
--- a/House Pricing Prediction Project Report 3.docx
+++ b/House Pricing Prediction Project Report 3.docx
@@ -5,7 +5,10 @@
     <w:sdt>
       <w:sdtPr>
         <w:rPr>
+          <w:rFonts w:eastAsiaTheme="minorEastAsia"/>
           <w:color w:val="4472C4" w:themeColor="accent1"/>
+          <w:kern w:val="2"/>
+          <w14:ligatures w14:val="standardContextual"/>
         </w:rPr>
         <w:id w:val="-168023695"/>
         <w:docPartObj>
@@ -15,20 +18,18 @@
       </w:sdtPr>
       <w:sdtEndPr>
         <w:rPr>
-          <w:rFonts w:ascii="Times New Roman" w:eastAsiaTheme="minorEastAsia" w:hAnsi="Times New Roman" w:cs="Times New Roman"/>
+          <w:rFonts w:ascii="Times New Roman" w:hAnsi="Times New Roman" w:cs="Times New Roman"/>
           <w:b/>
           <w:bCs/>
           <w:color w:val="auto"/>
-          <w:kern w:val="2"/>
-          <w:sz w:val="24"/>
-          <w:szCs w:val="24"/>
-          <w14:ligatures w14:val="standardContextual"/>
+          <w:sz w:val="24"/>
+          <w:szCs w:val="24"/>
         </w:rPr>
       </w:sdtEndPr>
       <w:sdtContent>
         <w:p>
           <w:pPr>
-            <w:pStyle w:val="a7"/>
+            <w:pStyle w:val="NoSpacing"/>
             <w:spacing w:before="1540" w:after="240"/>
             <w:jc w:val="center"/>
             <w:rPr>
@@ -38,7 +39,7 @@
         </w:p>
         <w:p>
           <w:pPr>
-            <w:pStyle w:val="a7"/>
+            <w:pStyle w:val="NoSpacing"/>
             <w:pBdr>
               <w:top w:val="single" w:sz="6" w:space="6" w:color="4472C4" w:themeColor="accent1"/>
               <w:bottom w:val="single" w:sz="6" w:space="6" w:color="4472C4" w:themeColor="accent1"/>
@@ -66,7 +67,7 @@
         </w:p>
         <w:p>
           <w:pPr>
-            <w:pStyle w:val="a7"/>
+            <w:pStyle w:val="NoSpacing"/>
             <w:jc w:val="center"/>
             <w:rPr>
               <w:color w:val="4472C4" w:themeColor="accent1"/>
@@ -85,7 +86,7 @@
         </w:p>
         <w:p>
           <w:pPr>
-            <w:pStyle w:val="a7"/>
+            <w:pStyle w:val="NoSpacing"/>
             <w:jc w:val="center"/>
             <w:rPr>
               <w:color w:val="4472C4" w:themeColor="accent1"/>
@@ -112,10 +113,9 @@
         </w:p>
         <w:p>
           <w:pPr>
-            <w:pStyle w:val="a7"/>
+            <w:pStyle w:val="NoSpacing"/>
             <w:jc w:val="center"/>
             <w:rPr>
-              <w:rFonts w:hint="eastAsia"/>
               <w:color w:val="4472C4" w:themeColor="accent1"/>
               <w:sz w:val="24"/>
               <w:szCs w:val="24"/>
@@ -141,7 +141,7 @@
         </w:p>
         <w:p>
           <w:pPr>
-            <w:pStyle w:val="a7"/>
+            <w:pStyle w:val="NoSpacing"/>
             <w:jc w:val="center"/>
             <w:rPr>
               <w:color w:val="4472C4" w:themeColor="accent1"/>
@@ -152,11 +152,10 @@
         </w:p>
         <w:p>
           <w:pPr>
-            <w:pStyle w:val="a7"/>
+            <w:pStyle w:val="NoSpacing"/>
             <w:spacing w:before="480"/>
             <w:jc w:val="center"/>
             <w:rPr>
-              <w:rFonts w:hint="eastAsia"/>
               <w:color w:val="4472C4" w:themeColor="accent1"/>
             </w:rPr>
           </w:pPr>
@@ -227,11 +226,10 @@
                             <w:txbxContent>
                               <w:p>
                                 <w:pPr>
-                                  <w:pStyle w:val="a7"/>
+                                  <w:pStyle w:val="NoSpacing"/>
                                   <w:spacing w:after="40"/>
                                   <w:jc w:val="center"/>
                                   <w:rPr>
-                                    <w:rFonts w:hint="eastAsia"/>
                                     <w:caps/>
                                     <w:color w:val="4472C4" w:themeColor="accent1"/>
                                     <w:sz w:val="28"/>
@@ -252,7 +250,7 @@
                               <w:bookmarkEnd w:id="0"/>
                               <w:p>
                                 <w:pPr>
-                                  <w:pStyle w:val="a7"/>
+                                  <w:pStyle w:val="NoSpacing"/>
                                   <w:jc w:val="center"/>
                                   <w:rPr>
                                     <w:color w:val="4472C4" w:themeColor="accent1"/>
@@ -402,14 +400,14 @@
         <w:spacing w:line="360" w:lineRule="auto"/>
         <w:jc w:val="center"/>
         <w:rPr>
-          <w:rFonts w:ascii="Times New Roman" w:hAnsi="Times New Roman" w:cs="Times New Roman" w:hint="eastAsia"/>
+          <w:rFonts w:ascii="Times New Roman" w:hAnsi="Times New Roman" w:cs="Times New Roman"/>
           <w:b/>
           <w:bCs/>
           <w:sz w:val="24"/>
           <w:szCs w:val="24"/>
         </w:rPr>
       </w:pPr>
-      <w:bookmarkStart w:id="2" w:name="OLE_LINK20"/>
+      <w:bookmarkStart w:id="1" w:name="OLE_LINK20"/>
       <w:r>
         <w:rPr>
           <w:rFonts w:ascii="Times New Roman" w:hAnsi="Times New Roman" w:cs="Times New Roman"/>
@@ -422,11 +420,11 @@
         <w:t>Predicting Perth Housing Prices</w:t>
       </w:r>
     </w:p>
-    <w:bookmarkEnd w:id="2"/>
-    <w:p>
-      <w:pPr>
-        <w:rPr>
-          <w:rFonts w:ascii="Times New Roman" w:hAnsi="Times New Roman" w:cs="Times New Roman" w:hint="eastAsia"/>
+    <w:bookmarkEnd w:id="1"/>
+    <w:p>
+      <w:pPr>
+        <w:rPr>
+          <w:rFonts w:ascii="Times New Roman" w:hAnsi="Times New Roman" w:cs="Times New Roman"/>
           <w:b/>
           <w:bCs/>
           <w:sz w:val="24"/>
@@ -864,7 +862,7 @@
       <w:pPr>
         <w:jc w:val="center"/>
         <w:rPr>
-          <w:rFonts w:ascii="Times New Roman" w:hAnsi="Times New Roman" w:cs="Times New Roman" w:hint="eastAsia"/>
+          <w:rFonts w:ascii="Times New Roman" w:hAnsi="Times New Roman" w:cs="Times New Roman"/>
           <w:sz w:val="24"/>
           <w:szCs w:val="24"/>
         </w:rPr>
@@ -2772,7 +2770,7 @@
     <w:p>
       <w:pPr>
         <w:rPr>
-          <w:rFonts w:ascii="Times New Roman" w:hAnsi="Times New Roman" w:cs="Times New Roman" w:hint="eastAsia"/>
+          <w:rFonts w:ascii="Times New Roman" w:hAnsi="Times New Roman" w:cs="Times New Roman"/>
           <w:sz w:val="24"/>
           <w:szCs w:val="24"/>
         </w:rPr>
@@ -3422,7 +3420,7 @@
     <w:p>
       <w:pPr>
         <w:rPr>
-          <w:rFonts w:ascii="Times New Roman" w:hAnsi="Times New Roman" w:cs="Times New Roman" w:hint="eastAsia"/>
+          <w:rFonts w:ascii="Times New Roman" w:hAnsi="Times New Roman" w:cs="Times New Roman"/>
           <w:sz w:val="24"/>
           <w:szCs w:val="24"/>
         </w:rPr>
@@ -3637,6 +3635,14 @@
           <w:szCs w:val="24"/>
         </w:rPr>
       </w:pPr>
+      <w:r>
+        <w:rPr>
+          <w:rFonts w:ascii="Times New Roman" w:hAnsi="Times New Roman" w:cs="Times New Roman"/>
+          <w:sz w:val="24"/>
+          <w:szCs w:val="24"/>
+        </w:rPr>
+        <w:t>#Comment</w:t>
+      </w:r>
     </w:p>
     <w:p>
       <w:pPr>
@@ -4230,7 +4236,7 @@
     <w:lsdException w:name="Unresolved Mention" w:semiHidden="1" w:unhideWhenUsed="1"/>
     <w:lsdException w:name="Smart Link" w:semiHidden="1" w:unhideWhenUsed="1"/>
   </w:latentStyles>
-  <w:style w:type="paragraph" w:default="1" w:styleId="a">
+  <w:style w:type="paragraph" w:default="1" w:styleId="Normal">
     <w:name w:val="Normal"/>
     <w:qFormat/>
     <w:pPr>
@@ -4244,12 +4250,13 @@
       <w14:ligatures w14:val="standardContextual"/>
     </w:rPr>
   </w:style>
-  <w:style w:type="character" w:default="1" w:styleId="a0">
+  <w:style w:type="character" w:default="1" w:styleId="DefaultParagraphFont">
     <w:name w:val="Default Paragraph Font"/>
     <w:uiPriority w:val="1"/>
+    <w:semiHidden/>
     <w:unhideWhenUsed/>
   </w:style>
-  <w:style w:type="table" w:default="1" w:styleId="a1">
+  <w:style w:type="table" w:default="1" w:styleId="TableNormal">
     <w:name w:val="Normal Table"/>
     <w:uiPriority w:val="99"/>
     <w:semiHidden/>
@@ -4264,16 +4271,16 @@
       </w:tblCellMar>
     </w:tblPr>
   </w:style>
-  <w:style w:type="numbering" w:default="1" w:styleId="a2">
+  <w:style w:type="numbering" w:default="1" w:styleId="NoList">
     <w:name w:val="No List"/>
     <w:uiPriority w:val="99"/>
     <w:semiHidden/>
     <w:unhideWhenUsed/>
   </w:style>
-  <w:style w:type="paragraph" w:styleId="a3">
+  <w:style w:type="paragraph" w:styleId="Footer">
     <w:name w:val="footer"/>
-    <w:basedOn w:val="a"/>
-    <w:link w:val="a4"/>
+    <w:basedOn w:val="Normal"/>
+    <w:link w:val="FooterChar"/>
     <w:uiPriority w:val="99"/>
     <w:unhideWhenUsed/>
     <w:pPr>
@@ -4284,10 +4291,10 @@
       <w:spacing w:after="0" w:line="240" w:lineRule="auto"/>
     </w:pPr>
   </w:style>
-  <w:style w:type="paragraph" w:styleId="a5">
+  <w:style w:type="paragraph" w:styleId="Header">
     <w:name w:val="header"/>
-    <w:basedOn w:val="a"/>
-    <w:link w:val="a6"/>
+    <w:basedOn w:val="Normal"/>
+    <w:link w:val="HeaderChar"/>
     <w:uiPriority w:val="99"/>
     <w:unhideWhenUsed/>
     <w:pPr>
@@ -4298,21 +4305,21 @@
       <w:spacing w:after="0" w:line="240" w:lineRule="auto"/>
     </w:pPr>
   </w:style>
-  <w:style w:type="character" w:customStyle="1" w:styleId="a6">
-    <w:name w:val="頁首 字元"/>
-    <w:basedOn w:val="a0"/>
-    <w:link w:val="a5"/>
+  <w:style w:type="character" w:customStyle="1" w:styleId="HeaderChar">
+    <w:name w:val="Header Char"/>
+    <w:basedOn w:val="DefaultParagraphFont"/>
+    <w:link w:val="Header"/>
     <w:uiPriority w:val="99"/>
   </w:style>
-  <w:style w:type="character" w:customStyle="1" w:styleId="a4">
-    <w:name w:val="頁尾 字元"/>
-    <w:basedOn w:val="a0"/>
-    <w:link w:val="a3"/>
+  <w:style w:type="character" w:customStyle="1" w:styleId="FooterChar">
+    <w:name w:val="Footer Char"/>
+    <w:basedOn w:val="DefaultParagraphFont"/>
+    <w:link w:val="Footer"/>
     <w:uiPriority w:val="99"/>
   </w:style>
-  <w:style w:type="paragraph" w:styleId="a7">
+  <w:style w:type="paragraph" w:styleId="NoSpacing">
     <w:name w:val="No Spacing"/>
-    <w:link w:val="a8"/>
+    <w:link w:val="NoSpacingChar"/>
     <w:uiPriority w:val="1"/>
     <w:qFormat/>
     <w:rsid w:val="0077779F"/>
@@ -4322,10 +4329,10 @@
       <w:szCs w:val="22"/>
     </w:rPr>
   </w:style>
-  <w:style w:type="character" w:customStyle="1" w:styleId="a8">
-    <w:name w:val="無間距 字元"/>
-    <w:basedOn w:val="a0"/>
-    <w:link w:val="a7"/>
+  <w:style w:type="character" w:customStyle="1" w:styleId="NoSpacingChar">
+    <w:name w:val="No Spacing Char"/>
+    <w:basedOn w:val="DefaultParagraphFont"/>
+    <w:link w:val="NoSpacing"/>
     <w:uiPriority w:val="1"/>
     <w:rsid w:val="0077779F"/>
     <w:rPr>

</xml_diff>